<commit_message>
chap 4 at 5
</commit_message>
<xml_diff>
--- a/Document/Final_Documents_Capstone/CHAPTER I.docx
+++ b/Document/Final_Documents_Capstone/CHAPTER I.docx
@@ -501,7 +501,19 @@
         <w:rPr>
           <w:color w:val="000000"/>
         </w:rPr>
-        <w:t xml:space="preserve">It is a goal of the study to create a user-friendly system that is easily maintainable, easy to use and as cyber secure as possible. The system </w:t>
+        <w:t xml:space="preserve">It is </w:t>
+      </w:r>
+      <w:r>
+        <w:rPr>
+          <w:color w:val="000000"/>
+        </w:rPr>
+        <w:t>the goal</w:t>
+      </w:r>
+      <w:r>
+        <w:rPr>
+          <w:color w:val="000000"/>
+        </w:rPr>
+        <w:t xml:space="preserve"> of the study to create a user-friendly system that is easily maintainable, easy to use and as cyber secure as possible. The system </w:t>
       </w:r>
       <w:r>
         <w:rPr>
@@ -685,6 +697,7 @@
           <w:color w:val="000000"/>
         </w:rPr>
       </w:pPr>
+      <w:bookmarkStart w:id="0" w:name="_Hlk121880870"/>
       <w:r>
         <w:rPr>
           <w:color w:val="050505"/>
@@ -841,6 +854,7 @@
         <w:t>Audio Guide</w:t>
       </w:r>
     </w:p>
+    <w:bookmarkEnd w:id="0"/>
     <w:p>
       <w:pPr>
         <w:pStyle w:val="NormalWeb"/>

</xml_diff>